<commit_message>
Update How are podcasts actually being used 2.docx
</commit_message>
<xml_diff>
--- a/_working/How are podcasts actually being used 2.docx
+++ b/_working/How are podcasts actually being used 2.docx
@@ -3,8 +3,6 @@
 <w:document xmlns:wpc="http://schemas.microsoft.com/office/word/2010/wordprocessingCanvas" xmlns:mc="http://schemas.openxmlformats.org/markup-compatibility/2006" xmlns:o="urn:schemas-microsoft-com:office:office" xmlns:r="http://schemas.openxmlformats.org/officeDocument/2006/relationships" xmlns:m="http://schemas.openxmlformats.org/officeDocument/2006/math" xmlns:v="urn:schemas-microsoft-com:vml" xmlns:wp14="http://schemas.microsoft.com/office/word/2010/wordprocessingDrawing" xmlns:wp="http://schemas.openxmlformats.org/drawingml/2006/wordprocessingDrawing" xmlns:w10="urn:schemas-microsoft-com:office:word" xmlns:w="http://schemas.openxmlformats.org/wordprocessingml/2006/main" xmlns:w14="http://schemas.microsoft.com/office/word/2010/wordml" xmlns:wpg="http://schemas.microsoft.com/office/word/2010/wordprocessingGroup" xmlns:wpi="http://schemas.microsoft.com/office/word/2010/wordprocessingInk" xmlns:wne="http://schemas.microsoft.com/office/word/2006/wordml" xmlns:wps="http://schemas.microsoft.com/office/word/2010/wordprocessingShape" mc:Ignorable="w14 wp14">
   <w:body>
     <w:p>
-      <w:bookmarkStart w:id="0" w:name="_GoBack"/>
-      <w:bookmarkEnd w:id="0"/>
       <w:r>
         <w:t xml:space="preserve">How are podcasts </w:t>
       </w:r>
@@ -371,6 +369,8 @@
     </w:tbl>
     <w:p/>
     <w:p>
+      <w:bookmarkStart w:id="0" w:name="_GoBack"/>
+      <w:bookmarkEnd w:id="0"/>
       <w:r>
         <w:br w:type="page"/>
       </w:r>
@@ -505,6 +505,303 @@
         <w:t xml:space="preserve"> tier” questions.</w:t>
       </w:r>
     </w:p>
+    <w:p>
+      <w:r>
+        <w:br w:type="page"/>
+      </w:r>
+    </w:p>
+    <w:p>
+      <w:r>
+        <w:lastRenderedPageBreak/>
+        <w:t>New shorter and re-formatted versions</w:t>
+      </w:r>
+    </w:p>
+    <w:p>
+      <w:pPr>
+        <w:shd w:val="clear" w:color="auto" w:fill="F8F8F8"/>
+        <w:spacing w:after="0" w:line="600" w:lineRule="atLeast"/>
+        <w:outlineLvl w:val="0"/>
+        <w:rPr>
+          <w:rFonts w:ascii="Arial" w:eastAsia="Times New Roman" w:hAnsi="Arial" w:cs="Arial"/>
+          <w:color w:val="372D41"/>
+          <w:spacing w:val="-4"/>
+          <w:kern w:val="36"/>
+          <w:sz w:val="48"/>
+          <w:szCs w:val="48"/>
+          <w:lang w:eastAsia="en-ZA"/>
+        </w:rPr>
+      </w:pPr>
+      <w:r>
+        <w:rPr>
+          <w:rFonts w:ascii="Arial" w:eastAsia="Times New Roman" w:hAnsi="Arial" w:cs="Arial"/>
+          <w:color w:val="372D41"/>
+          <w:spacing w:val="-4"/>
+          <w:kern w:val="36"/>
+          <w:sz w:val="48"/>
+          <w:szCs w:val="48"/>
+          <w:lang w:eastAsia="en-ZA"/>
+        </w:rPr>
+        <w:t>There must be 50 ways to use a podcast</w:t>
+      </w:r>
+    </w:p>
+    <w:p>
+      <w:pPr>
+        <w:shd w:val="clear" w:color="auto" w:fill="F8F8F8"/>
+        <w:spacing w:after="0" w:line="240" w:lineRule="auto"/>
+        <w:rPr>
+          <w:rFonts w:ascii="Segoe UI" w:eastAsia="Times New Roman" w:hAnsi="Segoe UI" w:cs="Segoe UI"/>
+          <w:color w:val="372D41"/>
+          <w:spacing w:val="-4"/>
+          <w:sz w:val="24"/>
+          <w:szCs w:val="24"/>
+          <w:lang w:eastAsia="en-ZA"/>
+        </w:rPr>
+      </w:pPr>
+      <w:r>
+        <w:rPr>
+          <w:rFonts w:ascii="Segoe UI" w:eastAsia="Times New Roman" w:hAnsi="Segoe UI" w:cs="Segoe UI"/>
+          <w:color w:val="372D41"/>
+          <w:spacing w:val="-4"/>
+          <w:sz w:val="24"/>
+          <w:szCs w:val="24"/>
+          <w:lang w:eastAsia="en-ZA"/>
+        </w:rPr>
+        <w:t xml:space="preserve">Arguably, podcasting’s biggest value-add (after the ability to be listened to any time, everywhere) is that </w:t>
+      </w:r>
+      <w:r>
+        <w:rPr>
+          <w:rFonts w:ascii="Segoe UI" w:eastAsia="Times New Roman" w:hAnsi="Segoe UI" w:cs="Segoe UI"/>
+          <w:b/>
+          <w:color w:val="372D41"/>
+          <w:spacing w:val="-4"/>
+          <w:sz w:val="24"/>
+          <w:szCs w:val="24"/>
+          <w:lang w:eastAsia="en-ZA"/>
+        </w:rPr>
+        <w:t xml:space="preserve">it does not compete for time with other </w:t>
+      </w:r>
+      <w:r>
+        <w:rPr>
+          <w:rFonts w:ascii="Segoe UI" w:eastAsia="Times New Roman" w:hAnsi="Segoe UI" w:cs="Segoe UI"/>
+          <w:b/>
+          <w:color w:val="372D41"/>
+          <w:spacing w:val="-4"/>
+          <w:sz w:val="24"/>
+          <w:szCs w:val="24"/>
+          <w:lang w:eastAsia="en-ZA"/>
+        </w:rPr>
+        <w:t>activities</w:t>
+      </w:r>
+      <w:r>
+        <w:rPr>
+          <w:rFonts w:ascii="Segoe UI" w:eastAsia="Times New Roman" w:hAnsi="Segoe UI" w:cs="Segoe UI"/>
+          <w:color w:val="372D41"/>
+          <w:spacing w:val="-4"/>
+          <w:sz w:val="24"/>
+          <w:szCs w:val="24"/>
+          <w:lang w:eastAsia="en-ZA"/>
+        </w:rPr>
+        <w:t>. Podcasts are listened to “</w:t>
+      </w:r>
+      <w:r>
+        <w:rPr>
+          <w:rFonts w:ascii="Segoe UI" w:eastAsia="Times New Roman" w:hAnsi="Segoe UI" w:cs="Segoe UI"/>
+          <w:i/>
+          <w:color w:val="372D41"/>
+          <w:spacing w:val="-4"/>
+          <w:sz w:val="24"/>
+          <w:szCs w:val="24"/>
+          <w:lang w:eastAsia="en-ZA"/>
+        </w:rPr>
+        <w:t>while doing something else</w:t>
+      </w:r>
+      <w:r>
+        <w:rPr>
+          <w:rFonts w:ascii="Segoe UI" w:eastAsia="Times New Roman" w:hAnsi="Segoe UI" w:cs="Segoe UI"/>
+          <w:color w:val="372D41"/>
+          <w:spacing w:val="-4"/>
+          <w:sz w:val="24"/>
+          <w:szCs w:val="24"/>
+          <w:lang w:eastAsia="en-ZA"/>
+        </w:rPr>
+        <w:t>” and not “</w:t>
+      </w:r>
+      <w:r>
+        <w:rPr>
+          <w:rFonts w:ascii="Segoe UI" w:eastAsia="Times New Roman" w:hAnsi="Segoe UI" w:cs="Segoe UI"/>
+          <w:i/>
+          <w:color w:val="372D41"/>
+          <w:spacing w:val="-4"/>
+          <w:sz w:val="24"/>
+          <w:szCs w:val="24"/>
+          <w:lang w:eastAsia="en-ZA"/>
+        </w:rPr>
+        <w:t>instead of doing something else.</w:t>
+      </w:r>
+      <w:r>
+        <w:rPr>
+          <w:rFonts w:ascii="Segoe UI" w:eastAsia="Times New Roman" w:hAnsi="Segoe UI" w:cs="Segoe UI"/>
+          <w:color w:val="372D41"/>
+          <w:spacing w:val="-4"/>
+          <w:sz w:val="24"/>
+          <w:szCs w:val="24"/>
+          <w:lang w:eastAsia="en-ZA"/>
+        </w:rPr>
+        <w:t xml:space="preserve">” Usually while </w:t>
+      </w:r>
+      <w:r>
+        <w:rPr>
+          <w:rFonts w:ascii="Segoe UI" w:eastAsia="Times New Roman" w:hAnsi="Segoe UI" w:cs="Segoe UI"/>
+          <w:color w:val="372D41"/>
+          <w:spacing w:val="-4"/>
+          <w:sz w:val="24"/>
+          <w:szCs w:val="24"/>
+          <w:lang w:eastAsia="en-ZA"/>
+        </w:rPr>
+        <w:t>commuting, exercising or even cooking</w:t>
+      </w:r>
+      <w:r>
+        <w:rPr>
+          <w:rFonts w:ascii="Segoe UI" w:eastAsia="Times New Roman" w:hAnsi="Segoe UI" w:cs="Segoe UI"/>
+          <w:color w:val="372D41"/>
+          <w:spacing w:val="-4"/>
+          <w:sz w:val="24"/>
+          <w:szCs w:val="24"/>
+          <w:lang w:eastAsia="en-ZA"/>
+        </w:rPr>
+        <w:t>. This makes it uniquely capable of communicating both simple and complex ideas in both short- and long-forms. Below we share with you some of the many useful, interesting, and creative ways podcasts are used to share stories.</w:t>
+      </w:r>
+    </w:p>
+    <w:p/>
+    <w:p>
+      <w:r>
+        <w:t>FAQs</w:t>
+      </w:r>
+    </w:p>
+    <w:p>
+      <w:r>
+        <w:t>Getting potential clients to spend time on your website</w:t>
+      </w:r>
+      <w:r>
+        <w:t>,</w:t>
+      </w:r>
+      <w:r>
+        <w:t xml:space="preserve"> reading through loads and loads of </w:t>
+      </w:r>
+      <w:r>
+        <w:t xml:space="preserve">detailed </w:t>
+      </w:r>
+      <w:r>
+        <w:t>content</w:t>
+      </w:r>
+      <w:r>
+        <w:t>,</w:t>
+      </w:r>
+      <w:r>
+        <w:t xml:space="preserve"> is getting harder and harder to do.</w:t>
+      </w:r>
+      <w:r>
+        <w:t xml:space="preserve"> </w:t>
+      </w:r>
+      <w:r>
+        <w:t xml:space="preserve">Similarly, it’s impossible to take every </w:t>
+      </w:r>
+      <w:r>
+        <w:t xml:space="preserve">basic </w:t>
+      </w:r>
+      <w:r>
+        <w:t>query as a phone call.</w:t>
+      </w:r>
+    </w:p>
+    <w:p>
+      <w:r>
+        <w:t>You know how in some businesses the email and phone call queries are the same questions? Every! Single! Day! Over and over and over! And how you spent all that time setting up your website to answer those questions, but potential</w:t>
+      </w:r>
+      <w:r>
+        <w:t xml:space="preserve"> </w:t>
+      </w:r>
+      <w:r>
+        <w:t>customers don’t actually read them?</w:t>
+      </w:r>
+      <w:r>
+        <w:t xml:space="preserve"> Or how, depending on who takes a call and what time of day it is, the potential customer gets either a great sales pitch or a half-arsed “rushing out the door on a Friday afternoon” one?</w:t>
+      </w:r>
+    </w:p>
+    <w:p>
+      <w:r>
+        <w:t>Now,</w:t>
+      </w:r>
+      <w:r>
+        <w:t xml:space="preserve"> FAQ podcasts are the </w:t>
+      </w:r>
+      <w:r>
+        <w:t xml:space="preserve">perfect solution </w:t>
+      </w:r>
+      <w:r>
+        <w:t xml:space="preserve">to these challenges </w:t>
+      </w:r>
+      <w:r>
+        <w:t xml:space="preserve">as they enable you to deliver </w:t>
+      </w:r>
+      <w:r>
+        <w:t xml:space="preserve">personally crafted, strategically planned and well </w:t>
+      </w:r>
+      <w:r>
+        <w:t xml:space="preserve">produced short-form content </w:t>
+      </w:r>
+      <w:r>
+        <w:t xml:space="preserve">to perfectly address the most common questions you receive. And then, within the podcast notes, provide a specific call to action link which results in the first point of contact being a </w:t>
+      </w:r>
+      <w:r>
+        <w:t>“</w:t>
+      </w:r>
+      <w:r>
+        <w:t>tier 2</w:t>
+      </w:r>
+      <w:r>
+        <w:t xml:space="preserve">” or follow-up </w:t>
+      </w:r>
+      <w:r>
+        <w:t>query.</w:t>
+      </w:r>
+    </w:p>
+    <w:p>
+      <w:r>
+        <w:t xml:space="preserve">Two excellent examples of how our Clients are using FAQ podcast channels to </w:t>
+      </w:r>
+      <w:r>
+        <w:t xml:space="preserve">deal with this are </w:t>
+      </w:r>
+      <w:r>
+        <w:rPr>
+          <w:b/>
+        </w:rPr>
+        <w:t>Kip McGrath’s Extra Lessons</w:t>
+      </w:r>
+      <w:r>
+        <w:t xml:space="preserve"> and </w:t>
+      </w:r>
+      <w:r>
+        <w:rPr>
+          <w:b/>
+        </w:rPr>
+        <w:t>Gun Owners South Africa</w:t>
+      </w:r>
+      <w:r>
+        <w:t>. Both of these organisations, on a daily basis, receive literally hundreds of calls and emails asking the same questions. Since we produced their FAQ podcast channels, and added the podcast link to all email signatures, websites and social media, there has been a dramatic shift from “tier 1” questions (totally uninformed) to “tier 2” (follow-up and buying signal) queries.</w:t>
+      </w:r>
+    </w:p>
+    <w:p>
+      <w:r>
+        <w:t>When “tier 1” questions are still received by phone, email or on social media, a member of their team responds by sharing a direct link to a specific episode that answers that question, and invites them to listen to that, and any other episodes that may catch their eye.</w:t>
+      </w:r>
+    </w:p>
+    <w:p>
+      <w:r>
+        <w:t>As you can imagine, they’re now having far more productive conversations and spending less time on those FAQs.</w:t>
+      </w:r>
+    </w:p>
+    <w:p/>
     <w:p/>
     <w:sectPr>
       <w:pgSz w:w="11906" w:h="16838"/>
@@ -676,6 +973,27 @@
     <w:name w:val="Normal"/>
     <w:qFormat/>
   </w:style>
+  <w:style w:type="paragraph" w:styleId="Heading1">
+    <w:name w:val="heading 1"/>
+    <w:basedOn w:val="Normal"/>
+    <w:link w:val="Heading1Char"/>
+    <w:uiPriority w:val="9"/>
+    <w:qFormat/>
+    <w:rsid w:val="00E22573"/>
+    <w:pPr>
+      <w:spacing w:before="100" w:beforeAutospacing="1" w:after="100" w:afterAutospacing="1" w:line="240" w:lineRule="auto"/>
+      <w:outlineLvl w:val="0"/>
+    </w:pPr>
+    <w:rPr>
+      <w:rFonts w:ascii="Times New Roman" w:eastAsia="Times New Roman" w:hAnsi="Times New Roman" w:cs="Times New Roman"/>
+      <w:b/>
+      <w:bCs/>
+      <w:kern w:val="36"/>
+      <w:sz w:val="48"/>
+      <w:szCs w:val="48"/>
+      <w:lang w:eastAsia="en-ZA"/>
+    </w:rPr>
+  </w:style>
   <w:style w:type="character" w:default="1" w:styleId="DefaultParagraphFont">
     <w:name w:val="Default Paragraph Font"/>
     <w:uiPriority w:val="1"/>
@@ -750,6 +1068,39 @@
       <w:rFonts w:ascii="Tahoma" w:hAnsi="Tahoma" w:cs="Tahoma"/>
       <w:sz w:val="16"/>
       <w:szCs w:val="16"/>
+    </w:rPr>
+  </w:style>
+  <w:style w:type="character" w:customStyle="1" w:styleId="Heading1Char">
+    <w:name w:val="Heading 1 Char"/>
+    <w:basedOn w:val="DefaultParagraphFont"/>
+    <w:link w:val="Heading1"/>
+    <w:uiPriority w:val="9"/>
+    <w:rsid w:val="00E22573"/>
+    <w:rPr>
+      <w:rFonts w:ascii="Times New Roman" w:eastAsia="Times New Roman" w:hAnsi="Times New Roman" w:cs="Times New Roman"/>
+      <w:b/>
+      <w:bCs/>
+      <w:kern w:val="36"/>
+      <w:sz w:val="48"/>
+      <w:szCs w:val="48"/>
+      <w:lang w:eastAsia="en-ZA"/>
+    </w:rPr>
+  </w:style>
+  <w:style w:type="paragraph" w:styleId="NormalWeb">
+    <w:name w:val="Normal (Web)"/>
+    <w:basedOn w:val="Normal"/>
+    <w:uiPriority w:val="99"/>
+    <w:semiHidden/>
+    <w:unhideWhenUsed/>
+    <w:rsid w:val="00E22573"/>
+    <w:pPr>
+      <w:spacing w:before="100" w:beforeAutospacing="1" w:after="100" w:afterAutospacing="1" w:line="240" w:lineRule="auto"/>
+    </w:pPr>
+    <w:rPr>
+      <w:rFonts w:ascii="Times New Roman" w:eastAsia="Times New Roman" w:hAnsi="Times New Roman" w:cs="Times New Roman"/>
+      <w:sz w:val="24"/>
+      <w:szCs w:val="24"/>
+      <w:lang w:eastAsia="en-ZA"/>
     </w:rPr>
   </w:style>
 </w:styles>
@@ -915,6 +1266,27 @@
     <w:name w:val="Normal"/>
     <w:qFormat/>
   </w:style>
+  <w:style w:type="paragraph" w:styleId="Heading1">
+    <w:name w:val="heading 1"/>
+    <w:basedOn w:val="Normal"/>
+    <w:link w:val="Heading1Char"/>
+    <w:uiPriority w:val="9"/>
+    <w:qFormat/>
+    <w:rsid w:val="00E22573"/>
+    <w:pPr>
+      <w:spacing w:before="100" w:beforeAutospacing="1" w:after="100" w:afterAutospacing="1" w:line="240" w:lineRule="auto"/>
+      <w:outlineLvl w:val="0"/>
+    </w:pPr>
+    <w:rPr>
+      <w:rFonts w:ascii="Times New Roman" w:eastAsia="Times New Roman" w:hAnsi="Times New Roman" w:cs="Times New Roman"/>
+      <w:b/>
+      <w:bCs/>
+      <w:kern w:val="36"/>
+      <w:sz w:val="48"/>
+      <w:szCs w:val="48"/>
+      <w:lang w:eastAsia="en-ZA"/>
+    </w:rPr>
+  </w:style>
   <w:style w:type="character" w:default="1" w:styleId="DefaultParagraphFont">
     <w:name w:val="Default Paragraph Font"/>
     <w:uiPriority w:val="1"/>
@@ -989,6 +1361,39 @@
       <w:rFonts w:ascii="Tahoma" w:hAnsi="Tahoma" w:cs="Tahoma"/>
       <w:sz w:val="16"/>
       <w:szCs w:val="16"/>
+    </w:rPr>
+  </w:style>
+  <w:style w:type="character" w:customStyle="1" w:styleId="Heading1Char">
+    <w:name w:val="Heading 1 Char"/>
+    <w:basedOn w:val="DefaultParagraphFont"/>
+    <w:link w:val="Heading1"/>
+    <w:uiPriority w:val="9"/>
+    <w:rsid w:val="00E22573"/>
+    <w:rPr>
+      <w:rFonts w:ascii="Times New Roman" w:eastAsia="Times New Roman" w:hAnsi="Times New Roman" w:cs="Times New Roman"/>
+      <w:b/>
+      <w:bCs/>
+      <w:kern w:val="36"/>
+      <w:sz w:val="48"/>
+      <w:szCs w:val="48"/>
+      <w:lang w:eastAsia="en-ZA"/>
+    </w:rPr>
+  </w:style>
+  <w:style w:type="paragraph" w:styleId="NormalWeb">
+    <w:name w:val="Normal (Web)"/>
+    <w:basedOn w:val="Normal"/>
+    <w:uiPriority w:val="99"/>
+    <w:semiHidden/>
+    <w:unhideWhenUsed/>
+    <w:rsid w:val="00E22573"/>
+    <w:pPr>
+      <w:spacing w:before="100" w:beforeAutospacing="1" w:after="100" w:afterAutospacing="1" w:line="240" w:lineRule="auto"/>
+    </w:pPr>
+    <w:rPr>
+      <w:rFonts w:ascii="Times New Roman" w:eastAsia="Times New Roman" w:hAnsi="Times New Roman" w:cs="Times New Roman"/>
+      <w:sz w:val="24"/>
+      <w:szCs w:val="24"/>
+      <w:lang w:eastAsia="en-ZA"/>
     </w:rPr>
   </w:style>
 </w:styles>

</xml_diff>

<commit_message>
update extra lessons xml
</commit_message>
<xml_diff>
--- a/_working/How are podcasts actually being used 2.docx
+++ b/_working/How are podcasts actually being used 2.docx
@@ -75,7 +75,7 @@
                     <pic:cNvPicPr/>
                   </pic:nvPicPr>
                   <pic:blipFill>
-                    <a:blip r:embed="rId5"/>
+                    <a:blip r:embed="rId6"/>
                     <a:stretch>
                       <a:fillRect/>
                     </a:stretch>
@@ -143,12 +143,23 @@
             <w:tcW w:w="3561" w:type="dxa"/>
           </w:tcPr>
           <w:p>
-            <w:r>
+            <w:pPr>
+              <w:rPr>
+                <w:highlight w:val="red"/>
+              </w:rPr>
+            </w:pPr>
+            <w:r>
+              <w:rPr>
+                <w:highlight w:val="red"/>
+              </w:rPr>
               <w:t>FAQs Frequently Asked Questions</w:t>
             </w:r>
           </w:p>
           <w:p>
             <w:r>
+              <w:rPr>
+                <w:highlight w:val="red"/>
+              </w:rPr>
               <w:t>Kip McGrath</w:t>
             </w:r>
           </w:p>
@@ -369,146 +380,146 @@
     </w:tbl>
     <w:p/>
     <w:p>
+      <w:r>
+        <w:br w:type="page"/>
+      </w:r>
+    </w:p>
+    <w:p>
+      <w:r>
+        <w:lastRenderedPageBreak/>
+        <w:t>Opening para</w:t>
+      </w:r>
+    </w:p>
+    <w:p>
+      <w:r>
+        <w:t>Many things you may already be encountering in your day-to-day life, that people are calling podcasts, might not actually be “real “ podcasts (well according to the purists at least.) This is happening more and more as podcasting finds its place in the world. This identity crisis is not unusual for a “teenage technology” and a teenager it is having only been around since 2004. Originally known as “audio blogging” podcast content and listenership has grown steadily over the years, and recently has started showing exponential growth world-wide.</w:t>
+      </w:r>
+    </w:p>
+    <w:p>
+      <w:r>
+        <w:t>Perhaps the biggest shift fuelling this massive growth is the beginning of Voice Search Optimisation (VSO) which is rapidly elbowing good ol’ fashioned SEO out.  (</w:t>
+      </w:r>
+      <w:proofErr w:type="gramStart"/>
+      <w:r>
+        <w:t>link</w:t>
+      </w:r>
+      <w:proofErr w:type="gramEnd"/>
+      <w:r>
+        <w:t xml:space="preserve"> this bit to the blog article) VSO is made possible by both Apple and Google transcribing, and indexing, every podcast. That’s right, every single podcast is being automatically turned from voice into text, indexed and then searchable. So, in order to be found in future, you need to be putting the spoken work onto the Internet, and podcasting is by far the most effective way to achieve this.</w:t>
+      </w:r>
+    </w:p>
+    <w:p/>
+    <w:p>
+      <w:r>
+        <w:t>Below we’ll describe many of the common, effective, and unusual implementations of voice/audio programming that are being utilised by people, companies, non-profits, schools, practically everybody with a story to tell.</w:t>
+      </w:r>
+    </w:p>
+    <w:p>
+      <w:r>
+        <w:t>Do you have an idea that’s not shown below? We’d love to help you turn it into a reality.</w:t>
+      </w:r>
+    </w:p>
+    <w:p/>
+    <w:p>
+      <w:r>
+        <w:t>Radio Archive</w:t>
+      </w:r>
+    </w:p>
+    <w:p>
+      <w:proofErr w:type="gramStart"/>
+      <w:r>
+        <w:t xml:space="preserve">Pic of piles of </w:t>
+      </w:r>
+      <w:proofErr w:type="spellStart"/>
+      <w:r>
+        <w:t>CDds</w:t>
+      </w:r>
+      <w:proofErr w:type="spellEnd"/>
+      <w:r>
+        <w:t xml:space="preserve"> or tapes?</w:t>
+      </w:r>
+      <w:proofErr w:type="gramEnd"/>
+    </w:p>
+    <w:p>
+      <w:r>
+        <w:t>At the end of their regular radio show on FM, your favourite DJ is likely to sign-off by reminding you to catch any parts of the show you missed on their website as a podcast.  Whilst t</w:t>
+      </w:r>
+      <w:r>
+        <w:t>he “true” podcasters of the world will be shuddering to hear this</w:t>
+      </w:r>
+      <w:r>
+        <w:t>, it is a useful way to store and archive large volumes of audio content.</w:t>
+      </w:r>
+    </w:p>
+    <w:p/>
+    <w:p>
+      <w:r>
+        <w:t>FAQs</w:t>
+      </w:r>
+    </w:p>
+    <w:p>
+      <w:proofErr w:type="gramStart"/>
+      <w:r>
+        <w:t>Pic of someone searching the web while on the phone?</w:t>
+      </w:r>
+      <w:proofErr w:type="gramEnd"/>
+    </w:p>
+    <w:p>
+      <w:proofErr w:type="gramStart"/>
+      <w:r>
+        <w:t>It’s</w:t>
+      </w:r>
+      <w:proofErr w:type="gramEnd"/>
+      <w:r>
+        <w:t xml:space="preserve"> common cause that getting potential clients to spend time on your website reading through loads and loads of content is getting harder and harder to do. Let alone asking them to download a PDF for later reading. The rise of “too long; didn’t read” (</w:t>
+      </w:r>
+      <w:r>
+        <w:rPr>
+          <w:b/>
+        </w:rPr>
+        <w:t>TL</w:t>
+      </w:r>
+      <w:proofErr w:type="gramStart"/>
+      <w:r>
+        <w:rPr>
+          <w:b/>
+        </w:rPr>
+        <w:t>;DR</w:t>
+      </w:r>
+      <w:proofErr w:type="gramEnd"/>
+      <w:r>
+        <w:rPr>
+          <w:b/>
+        </w:rPr>
+        <w:t>)</w:t>
+      </w:r>
+      <w:r>
+        <w:t xml:space="preserve"> highlights this and is merely an interim solution. We’re finding that clients really love the ability to craft professionally produced podcast episodes of the most frequently asked questions that potential clients ask. The beauty of presenting these as a podcast channel is that the client is presented with a list of short informative episodes they can listen to in any order, without having to wade through pages and pages. Also, each episode has embedded “calls to action” in them so a client can go from search to listen to clicking on a link without even visiting your website. What we’re finding is that </w:t>
+      </w:r>
+      <w:proofErr w:type="gramStart"/>
+      <w:r>
+        <w:t>when  these</w:t>
+      </w:r>
+      <w:proofErr w:type="gramEnd"/>
+      <w:r>
+        <w:t xml:space="preserve"> new clients make contact, it’s with much more focused “2</w:t>
+      </w:r>
+      <w:r>
+        <w:rPr>
+          <w:vertAlign w:val="superscript"/>
+        </w:rPr>
+        <w:t>nd</w:t>
+      </w:r>
+      <w:r>
+        <w:t xml:space="preserve"> tier” questions.</w:t>
+      </w:r>
+    </w:p>
+    <w:p>
+      <w:r>
+        <w:br w:type="page"/>
+      </w:r>
       <w:bookmarkStart w:id="0" w:name="_GoBack"/>
       <w:bookmarkEnd w:id="0"/>
-      <w:r>
-        <w:br w:type="page"/>
-      </w:r>
-    </w:p>
-    <w:p>
-      <w:r>
-        <w:lastRenderedPageBreak/>
-        <w:t>Opening para</w:t>
-      </w:r>
-    </w:p>
-    <w:p>
-      <w:r>
-        <w:t>Many things you may already be encountering in your day-to-day life, that people are calling podcasts, might not actually be “real “ podcasts (well according to the purists at least.) This is happening more and more as podcasting finds its place in the world. This identity crisis is not unusual for a “teenage technology” and a teenager it is having only been around since 2004. Originally known as “audio blogging” podcast content and listenership has grown steadily over the years, and recently has started showing exponential growth world-wide.</w:t>
-      </w:r>
-    </w:p>
-    <w:p>
-      <w:r>
-        <w:t>Perhaps the biggest shift fuelling this massive growth is the beginning of Voice Search Optimisation (VSO) which is rapidly elbowing good ol’ fashioned SEO out.  (</w:t>
-      </w:r>
-      <w:proofErr w:type="gramStart"/>
-      <w:r>
-        <w:t>link</w:t>
-      </w:r>
-      <w:proofErr w:type="gramEnd"/>
-      <w:r>
-        <w:t xml:space="preserve"> this bit to the blog article) VSO is made possible by both Apple and Google transcribing, and indexing, every podcast. That’s right, every single podcast is being automatically turned from voice into text, indexed and then searchable. So, in order to be found in future, you need to be putting the spoken work onto the Internet, and podcasting is by far the most effective way to achieve this.</w:t>
-      </w:r>
-    </w:p>
-    <w:p/>
-    <w:p>
-      <w:r>
-        <w:t>Below we’ll describe many of the common, effective, and unusual implementations of voice/audio programming that are being utilised by people, companies, non-profits, schools, practically everybody with a story to tell.</w:t>
-      </w:r>
-    </w:p>
-    <w:p>
-      <w:r>
-        <w:t>Do you have an idea that’s not shown below? We’d love to help you turn it into a reality.</w:t>
-      </w:r>
-    </w:p>
-    <w:p/>
-    <w:p>
-      <w:r>
-        <w:t>Radio Archive</w:t>
-      </w:r>
-    </w:p>
-    <w:p>
-      <w:proofErr w:type="gramStart"/>
-      <w:r>
-        <w:t xml:space="preserve">Pic of piles of </w:t>
-      </w:r>
-      <w:proofErr w:type="spellStart"/>
-      <w:r>
-        <w:t>CDds</w:t>
-      </w:r>
-      <w:proofErr w:type="spellEnd"/>
-      <w:r>
-        <w:t xml:space="preserve"> or tapes?</w:t>
-      </w:r>
-      <w:proofErr w:type="gramEnd"/>
-    </w:p>
-    <w:p>
-      <w:r>
-        <w:t>At the end of their regular radio show on FM, your favourite DJ is likely to sign-off by reminding you to catch any parts of the show you missed on their website as a podcast.  Whilst t</w:t>
-      </w:r>
-      <w:r>
-        <w:t>he “true” podcasters of the world will be shuddering to hear this</w:t>
-      </w:r>
-      <w:r>
-        <w:t>, it is a useful way to store and archive large volumes of audio content.</w:t>
-      </w:r>
-    </w:p>
-    <w:p/>
-    <w:p>
-      <w:r>
-        <w:t>FAQs</w:t>
-      </w:r>
-    </w:p>
-    <w:p>
-      <w:proofErr w:type="gramStart"/>
-      <w:r>
-        <w:t>Pic of someone searching the web while on the phone?</w:t>
-      </w:r>
-      <w:proofErr w:type="gramEnd"/>
-    </w:p>
-    <w:p>
-      <w:proofErr w:type="gramStart"/>
-      <w:r>
-        <w:t>It’s</w:t>
-      </w:r>
-      <w:proofErr w:type="gramEnd"/>
-      <w:r>
-        <w:t xml:space="preserve"> common cause that getting potential clients to spend time on your website reading through loads and loads of content is getting harder and harder to do. Let alone asking them to download a PDF for later reading. The rise of “too long; didn’t read” (</w:t>
-      </w:r>
-      <w:r>
-        <w:rPr>
-          <w:b/>
-        </w:rPr>
-        <w:t>TL</w:t>
-      </w:r>
-      <w:proofErr w:type="gramStart"/>
-      <w:r>
-        <w:rPr>
-          <w:b/>
-        </w:rPr>
-        <w:t>;DR</w:t>
-      </w:r>
-      <w:proofErr w:type="gramEnd"/>
-      <w:r>
-        <w:rPr>
-          <w:b/>
-        </w:rPr>
-        <w:t>)</w:t>
-      </w:r>
-      <w:r>
-        <w:t xml:space="preserve"> highlights this and is merely an interim solution. We’re finding that clients really love the ability to craft professionally produced podcast episodes of the most frequently asked questions that potential clients ask. The beauty of presenting these as a podcast channel is that the client is presented with a list of short informative episodes they can listen to in any order, without having to wade through pages and pages. Also, each episode has embedded “calls to action” in them so a client can go from search to listen to clicking on a link without even visiting your website. What we’re finding is that </w:t>
-      </w:r>
-      <w:proofErr w:type="gramStart"/>
-      <w:r>
-        <w:t>when  these</w:t>
-      </w:r>
-      <w:proofErr w:type="gramEnd"/>
-      <w:r>
-        <w:t xml:space="preserve"> new clients make contact, it’s with much more focused “2</w:t>
-      </w:r>
-      <w:r>
-        <w:rPr>
-          <w:vertAlign w:val="superscript"/>
-        </w:rPr>
-        <w:t>nd</w:t>
-      </w:r>
-      <w:r>
-        <w:t xml:space="preserve"> tier” questions.</w:t>
-      </w:r>
-    </w:p>
-    <w:p>
-      <w:r>
-        <w:br w:type="page"/>
-      </w:r>
     </w:p>
     <w:p>
       <w:r>
@@ -647,80 +658,44 @@
           <w:szCs w:val="24"/>
           <w:lang w:eastAsia="en-ZA"/>
         </w:rPr>
-        <w:t xml:space="preserve">” Usually while </w:t>
-      </w:r>
-      <w:r>
-        <w:rPr>
-          <w:rFonts w:ascii="Segoe UI" w:eastAsia="Times New Roman" w:hAnsi="Segoe UI" w:cs="Segoe UI"/>
-          <w:color w:val="372D41"/>
-          <w:spacing w:val="-4"/>
-          <w:sz w:val="24"/>
-          <w:szCs w:val="24"/>
-          <w:lang w:eastAsia="en-ZA"/>
-        </w:rPr>
-        <w:t>commuting, exercising or even cooking</w:t>
-      </w:r>
-      <w:r>
-        <w:rPr>
-          <w:rFonts w:ascii="Segoe UI" w:eastAsia="Times New Roman" w:hAnsi="Segoe UI" w:cs="Segoe UI"/>
-          <w:color w:val="372D41"/>
-          <w:spacing w:val="-4"/>
-          <w:sz w:val="24"/>
-          <w:szCs w:val="24"/>
-          <w:lang w:eastAsia="en-ZA"/>
-        </w:rPr>
-        <w:t>. This makes it uniquely capable of communicating both simple and complex ideas in both short- and long-forms. Below we share with you some of the many useful, interesting, and creative ways podcasts are used to share stories.</w:t>
+        <w:t>” Usually while commuting, exercising or even cooking. This makes it uniquely capable of communicating both simple and complex ideas in both short- and long-forms. Below we share with you some of the many useful, interesting, and creative ways podcasts are used to share stories.</w:t>
       </w:r>
     </w:p>
     <w:p/>
     <w:p>
+      <w:pPr>
+        <w:pStyle w:val="ListParagraph"/>
+        <w:numPr>
+          <w:ilvl w:val="0"/>
+          <w:numId w:val="1"/>
+        </w:numPr>
+      </w:pPr>
       <w:r>
         <w:t>FAQs</w:t>
       </w:r>
     </w:p>
     <w:p>
       <w:r>
-        <w:t>Getting potential clients to spend time on your website</w:t>
-      </w:r>
-      <w:r>
-        <w:t>,</w:t>
-      </w:r>
-      <w:r>
-        <w:t xml:space="preserve"> reading through loads and loads of </w:t>
-      </w:r>
-      <w:r>
-        <w:t xml:space="preserve">detailed </w:t>
-      </w:r>
-      <w:r>
-        <w:t>content</w:t>
-      </w:r>
-      <w:r>
-        <w:t>,</w:t>
-      </w:r>
-      <w:r>
-        <w:t xml:space="preserve"> is getting harder and harder to do.</w:t>
+        <w:t xml:space="preserve">Getting potential clients to spend time on your website, reading through loads and loads of detailed content, is getting harder and harder to do. </w:t>
+      </w:r>
+      <w:r>
+        <w:t xml:space="preserve">Similarly, it’s impossible to take every </w:t>
+      </w:r>
+      <w:r>
+        <w:t xml:space="preserve">basic </w:t>
+      </w:r>
+      <w:r>
+        <w:t>query as a phone call.</w:t>
+      </w:r>
+    </w:p>
+    <w:p>
+      <w:r>
+        <w:t>You know how in some businesses the email and phone call queries are the same questions? Every! Single! Day! Over and over and over! And how you spent all that time setting up your website to answer those questions, but potential</w:t>
       </w:r>
       <w:r>
         <w:t xml:space="preserve"> </w:t>
       </w:r>
       <w:r>
-        <w:t xml:space="preserve">Similarly, it’s impossible to take every </w:t>
-      </w:r>
-      <w:r>
-        <w:t xml:space="preserve">basic </w:t>
-      </w:r>
-      <w:r>
-        <w:t>query as a phone call.</w:t>
-      </w:r>
-    </w:p>
-    <w:p>
-      <w:r>
-        <w:t>You know how in some businesses the email and phone call queries are the same questions? Every! Single! Day! Over and over and over! And how you spent all that time setting up your website to answer those questions, but potential</w:t>
-      </w:r>
-      <w:r>
-        <w:t xml:space="preserve"> </w:t>
-      </w:r>
-      <w:r>
         <w:t>customers don’t actually read them?</w:t>
       </w:r>
       <w:r>
@@ -801,7 +776,63 @@
         <w:t>As you can imagine, they’re now having far more productive conversations and spending less time on those FAQs.</w:t>
       </w:r>
     </w:p>
-    <w:p/>
+    <w:p>
+      <w:r>
+        <w:t>3 pics</w:t>
+      </w:r>
+      <w:r>
+        <w:br/>
+        <w:t>2 links</w:t>
+      </w:r>
+      <w:r>
+        <w:tab/>
+      </w:r>
+      <w:r>
+        <w:tab/>
+      </w:r>
+      <w:hyperlink r:id="rId7" w:history="1">
+        <w:r>
+          <w:rPr>
+            <w:rStyle w:val="Hyperlink"/>
+          </w:rPr>
+          <w:t>https://podlink.to/extralessons</w:t>
+        </w:r>
+      </w:hyperlink>
+      <w:r>
+        <w:tab/>
+      </w:r>
+      <w:r>
+        <w:tab/>
+      </w:r>
+      <w:r>
+        <w:rPr>
+          <w:rFonts w:ascii="Segoe UI" w:hAnsi="Segoe UI" w:cs="Segoe UI"/>
+          <w:color w:val="FFFFFF"/>
+          <w:sz w:val="18"/>
+          <w:szCs w:val="18"/>
+          <w:shd w:val="clear" w:color="auto" w:fill="1B1B1B"/>
+        </w:rPr>
+        <w:t>https://fanlink.to/guntalk</w:t>
+      </w:r>
+    </w:p>
+    <w:p>
+      <w:r>
+        <w:br w:type="page"/>
+      </w:r>
+    </w:p>
+    <w:p>
+      <w:pPr>
+        <w:pStyle w:val="ListParagraph"/>
+        <w:numPr>
+          <w:ilvl w:val="0"/>
+          <w:numId w:val="1"/>
+        </w:numPr>
+      </w:pPr>
+      <w:r>
+        <w:lastRenderedPageBreak/>
+        <w:t>Group Communication</w:t>
+      </w:r>
+    </w:p>
     <w:p/>
     <w:sectPr>
       <w:pgSz w:w="11906" w:h="16838"/>
@@ -811,6 +842,103 @@
     </w:sectPr>
   </w:body>
 </w:document>
+</file>
+
+<file path=word/numbering.xml><?xml version="1.0" encoding="utf-8"?>
+<w:numbering xmlns:wpc="http://schemas.microsoft.com/office/word/2010/wordprocessingCanvas" xmlns:mc="http://schemas.openxmlformats.org/markup-compatibility/2006" xmlns:o="urn:schemas-microsoft-com:office:office" xmlns:r="http://schemas.openxmlformats.org/officeDocument/2006/relationships" xmlns:m="http://schemas.openxmlformats.org/officeDocument/2006/math" xmlns:v="urn:schemas-microsoft-com:vml" xmlns:wp14="http://schemas.microsoft.com/office/word/2010/wordprocessingDrawing" xmlns:wp="http://schemas.openxmlformats.org/drawingml/2006/wordprocessingDrawing" xmlns:w10="urn:schemas-microsoft-com:office:word" xmlns:w="http://schemas.openxmlformats.org/wordprocessingml/2006/main" xmlns:w14="http://schemas.microsoft.com/office/word/2010/wordml" xmlns:wpg="http://schemas.microsoft.com/office/word/2010/wordprocessingGroup" xmlns:wpi="http://schemas.microsoft.com/office/word/2010/wordprocessingInk" xmlns:wne="http://schemas.microsoft.com/office/word/2006/wordml" xmlns:wps="http://schemas.microsoft.com/office/word/2010/wordprocessingShape" mc:Ignorable="w14 wp14">
+  <w:abstractNum w:abstractNumId="0">
+    <w:nsid w:val="3E323BA8"/>
+    <w:multiLevelType w:val="hybridMultilevel"/>
+    <w:tmpl w:val="2D62893A"/>
+    <w:lvl w:ilvl="0" w:tplc="1C090011">
+      <w:start w:val="1"/>
+      <w:numFmt w:val="decimal"/>
+      <w:lvlText w:val="%1)"/>
+      <w:lvlJc w:val="left"/>
+      <w:pPr>
+        <w:ind w:left="720" w:hanging="360"/>
+      </w:pPr>
+      <w:rPr>
+        <w:rFonts w:hint="default"/>
+      </w:rPr>
+    </w:lvl>
+    <w:lvl w:ilvl="1" w:tplc="1C090019" w:tentative="1">
+      <w:start w:val="1"/>
+      <w:numFmt w:val="lowerLetter"/>
+      <w:lvlText w:val="%2."/>
+      <w:lvlJc w:val="left"/>
+      <w:pPr>
+        <w:ind w:left="1440" w:hanging="360"/>
+      </w:pPr>
+    </w:lvl>
+    <w:lvl w:ilvl="2" w:tplc="1C09001B" w:tentative="1">
+      <w:start w:val="1"/>
+      <w:numFmt w:val="lowerRoman"/>
+      <w:lvlText w:val="%3."/>
+      <w:lvlJc w:val="right"/>
+      <w:pPr>
+        <w:ind w:left="2160" w:hanging="180"/>
+      </w:pPr>
+    </w:lvl>
+    <w:lvl w:ilvl="3" w:tplc="1C09000F" w:tentative="1">
+      <w:start w:val="1"/>
+      <w:numFmt w:val="decimal"/>
+      <w:lvlText w:val="%4."/>
+      <w:lvlJc w:val="left"/>
+      <w:pPr>
+        <w:ind w:left="2880" w:hanging="360"/>
+      </w:pPr>
+    </w:lvl>
+    <w:lvl w:ilvl="4" w:tplc="1C090019" w:tentative="1">
+      <w:start w:val="1"/>
+      <w:numFmt w:val="lowerLetter"/>
+      <w:lvlText w:val="%5."/>
+      <w:lvlJc w:val="left"/>
+      <w:pPr>
+        <w:ind w:left="3600" w:hanging="360"/>
+      </w:pPr>
+    </w:lvl>
+    <w:lvl w:ilvl="5" w:tplc="1C09001B" w:tentative="1">
+      <w:start w:val="1"/>
+      <w:numFmt w:val="lowerRoman"/>
+      <w:lvlText w:val="%6."/>
+      <w:lvlJc w:val="right"/>
+      <w:pPr>
+        <w:ind w:left="4320" w:hanging="180"/>
+      </w:pPr>
+    </w:lvl>
+    <w:lvl w:ilvl="6" w:tplc="1C09000F" w:tentative="1">
+      <w:start w:val="1"/>
+      <w:numFmt w:val="decimal"/>
+      <w:lvlText w:val="%7."/>
+      <w:lvlJc w:val="left"/>
+      <w:pPr>
+        <w:ind w:left="5040" w:hanging="360"/>
+      </w:pPr>
+    </w:lvl>
+    <w:lvl w:ilvl="7" w:tplc="1C090019" w:tentative="1">
+      <w:start w:val="1"/>
+      <w:numFmt w:val="lowerLetter"/>
+      <w:lvlText w:val="%8."/>
+      <w:lvlJc w:val="left"/>
+      <w:pPr>
+        <w:ind w:left="5760" w:hanging="360"/>
+      </w:pPr>
+    </w:lvl>
+    <w:lvl w:ilvl="8" w:tplc="1C09001B" w:tentative="1">
+      <w:start w:val="1"/>
+      <w:numFmt w:val="lowerRoman"/>
+      <w:lvlText w:val="%9."/>
+      <w:lvlJc w:val="right"/>
+      <w:pPr>
+        <w:ind w:left="6480" w:hanging="180"/>
+      </w:pPr>
+    </w:lvl>
+  </w:abstractNum>
+  <w:num w:numId="1">
+    <w:abstractNumId w:val="0"/>
+  </w:num>
+</w:numbering>
 </file>
 
 <file path=word/styles.xml><?xml version="1.0" encoding="utf-8"?>
@@ -1102,6 +1230,28 @@
       <w:szCs w:val="24"/>
       <w:lang w:eastAsia="en-ZA"/>
     </w:rPr>
+  </w:style>
+  <w:style w:type="character" w:styleId="Hyperlink">
+    <w:name w:val="Hyperlink"/>
+    <w:basedOn w:val="DefaultParagraphFont"/>
+    <w:uiPriority w:val="99"/>
+    <w:unhideWhenUsed/>
+    <w:rsid w:val="006172AB"/>
+    <w:rPr>
+      <w:color w:val="0000FF" w:themeColor="hyperlink"/>
+      <w:u w:val="single"/>
+    </w:rPr>
+  </w:style>
+  <w:style w:type="paragraph" w:styleId="ListParagraph">
+    <w:name w:val="List Paragraph"/>
+    <w:basedOn w:val="Normal"/>
+    <w:uiPriority w:val="34"/>
+    <w:qFormat/>
+    <w:rsid w:val="006172AB"/>
+    <w:pPr>
+      <w:ind w:left="720"/>
+      <w:contextualSpacing/>
+    </w:pPr>
   </w:style>
 </w:styles>
 </file>
@@ -1395,6 +1545,28 @@
       <w:szCs w:val="24"/>
       <w:lang w:eastAsia="en-ZA"/>
     </w:rPr>
+  </w:style>
+  <w:style w:type="character" w:styleId="Hyperlink">
+    <w:name w:val="Hyperlink"/>
+    <w:basedOn w:val="DefaultParagraphFont"/>
+    <w:uiPriority w:val="99"/>
+    <w:unhideWhenUsed/>
+    <w:rsid w:val="006172AB"/>
+    <w:rPr>
+      <w:color w:val="0000FF" w:themeColor="hyperlink"/>
+      <w:u w:val="single"/>
+    </w:rPr>
+  </w:style>
+  <w:style w:type="paragraph" w:styleId="ListParagraph">
+    <w:name w:val="List Paragraph"/>
+    <w:basedOn w:val="Normal"/>
+    <w:uiPriority w:val="34"/>
+    <w:qFormat/>
+    <w:rsid w:val="006172AB"/>
+    <w:pPr>
+      <w:ind w:left="720"/>
+      <w:contextualSpacing/>
+    </w:pPr>
   </w:style>
 </w:styles>
 </file>

</xml_diff>